<commit_message>
Actualización de evidencias individuales Fase 1
</commit_message>
<xml_diff>
--- a/FASE 1/Evidencias Individuales/1.1_APT122_AutoevaluacionCompetenciasFase1.docx
+++ b/FASE 1/Evidencias Individuales/1.1_APT122_AutoevaluacionCompetenciasFase1.docx
@@ -1370,7 +1370,7 @@
                 <w:sz w:val="18"/>
                 <w:szCs w:val="18"/>
               </w:rPr>
-              <w:t>x</w:t>
+              <w:t>X</w:t>
             </w:r>
           </w:p>
         </w:tc>
@@ -1443,7 +1443,7 @@
                 <w:sz w:val="18"/>
                 <w:szCs w:val="18"/>
               </w:rPr>
-              <w:t>Aprobación de asignaturas de programación avanzada y desarrollo web, además de la arquitectura definida en la Guía 1 de este proyecto.</w:t>
+              <w:t>Aplicación de técnicas de desarrollo estructurado siguiendo las fases de diseño previo e implementación técnica. La arquitectura se define de forma estanca antes de la codificación para asegurar la robustez del sistema de diagnóstico.</w:t>
             </w:r>
           </w:p>
         </w:tc>
@@ -1517,7 +1517,7 @@
                 <w:sz w:val="18"/>
                 <w:szCs w:val="18"/>
               </w:rPr>
-              <w:t>x</w:t>
+              <w:t>X</w:t>
             </w:r>
           </w:p>
         </w:tc>
@@ -1590,7 +1590,7 @@
                 <w:sz w:val="18"/>
                 <w:szCs w:val="18"/>
               </w:rPr>
-              <w:t>Experiencia previa en modelado de bases de datos relacionales y no relacionales y el plan de entrenamiento de modelos ML propuesto para este TAV.</w:t>
+              <w:t>Construcción de modelos predictivos fundamentados en el análisis técnico de requerimientos. El diseño del modelo se realiza de manera secuencial, validando la integridad del dataset Wisconsin antes de proceder al entrenamiento de los algoritmos.</w:t>
             </w:r>
           </w:p>
         </w:tc>
@@ -1696,7 +1696,7 @@
                 <w:sz w:val="18"/>
                 <w:szCs w:val="18"/>
               </w:rPr>
-              <w:t>x</w:t>
+              <w:t>X</w:t>
             </w:r>
           </w:p>
         </w:tc>
@@ -1753,27 +1753,7 @@
                 <w:sz w:val="18"/>
                 <w:szCs w:val="18"/>
               </w:rPr>
-              <w:t xml:space="preserve">Conocimientos en </w:t>
-            </w:r>
-            <w:proofErr w:type="spellStart"/>
-            <w:r>
-              <w:rPr>
-                <w:b/>
-                <w:bCs/>
-                <w:sz w:val="18"/>
-                <w:szCs w:val="18"/>
-              </w:rPr>
-              <w:t>testing</w:t>
-            </w:r>
-            <w:proofErr w:type="spellEnd"/>
-            <w:r>
-              <w:rPr>
-                <w:b/>
-                <w:bCs/>
-                <w:sz w:val="18"/>
-                <w:szCs w:val="18"/>
-              </w:rPr>
-              <w:t xml:space="preserve"> unitario e integración, los cuales aplicare en la Fase 3 de este proyecto para validar la precisión del diagnóstico.</w:t>
+              <w:t>Ejecución de protocolos de validación y certificación de productos al finalizar la etapa de implementación. Se aplicarán pruebas rigurosas de sensibilidad y precisión para certificar que el sistema cumple con los estándares médicos de reducción de falsos negativos.</w:t>
             </w:r>
           </w:p>
         </w:tc>
@@ -1797,6 +1777,33 @@
                 <w:szCs w:val="18"/>
               </w:rPr>
             </w:pPr>
+            <w:r>
+              <w:rPr>
+                <w:b/>
+                <w:bCs/>
+                <w:sz w:val="18"/>
+                <w:szCs w:val="18"/>
+              </w:rPr>
+              <w:t xml:space="preserve">Gestionar proyectos informáticos, ofreciendo alternativas para la toma de decisiones </w:t>
+            </w:r>
+            <w:r>
+              <w:rPr>
+                <w:b/>
+                <w:bCs/>
+                <w:sz w:val="18"/>
+                <w:szCs w:val="18"/>
+              </w:rPr>
+              <w:t>de acuerdo con</w:t>
+            </w:r>
+            <w:r>
+              <w:rPr>
+                <w:b/>
+                <w:bCs/>
+                <w:sz w:val="18"/>
+                <w:szCs w:val="18"/>
+              </w:rPr>
+              <w:t xml:space="preserve"> los requerimientos de la organización.</w:t>
+            </w:r>
           </w:p>
         </w:tc>
         <w:tc>
@@ -1829,6 +1836,15 @@
                 <w:szCs w:val="18"/>
               </w:rPr>
             </w:pPr>
+            <w:r>
+              <w:rPr>
+                <w:b/>
+                <w:bCs/>
+                <w:sz w:val="18"/>
+                <w:szCs w:val="18"/>
+              </w:rPr>
+              <w:t>X</w:t>
+            </w:r>
           </w:p>
         </w:tc>
         <w:tc>
@@ -1893,6 +1909,25 @@
                 <w:szCs w:val="18"/>
               </w:rPr>
             </w:pPr>
+            <w:r>
+              <w:rPr>
+                <w:b/>
+                <w:bCs/>
+                <w:sz w:val="18"/>
+                <w:szCs w:val="18"/>
+              </w:rPr>
+              <w:t xml:space="preserve">Capacidad para planificar y controlar proyectos bajo el modelo de cascada, asegurando el cumplimiento de hitos técnicos y requerimientos institucionales. En este proyecto, la elección de una metodología secuencial permite una gestión de riesgos </w:t>
+            </w:r>
+            <w:r>
+              <w:rPr>
+                <w:b/>
+                <w:bCs/>
+                <w:sz w:val="18"/>
+                <w:szCs w:val="18"/>
+              </w:rPr>
+              <w:lastRenderedPageBreak/>
+              <w:t>más efectiva para un entorno crítico como la salud."</w:t>
+            </w:r>
           </w:p>
         </w:tc>
       </w:tr>
@@ -8506,7 +8541,6 @@
   <w:style w:type="character" w:default="1" w:styleId="Fuentedeprrafopredeter">
     <w:name w:val="Default Paragraph Font"/>
     <w:uiPriority w:val="1"/>
-    <w:semiHidden/>
     <w:unhideWhenUsed/>
   </w:style>
   <w:style w:type="table" w:default="1" w:styleId="Tablanormal">
@@ -9807,6 +9841,12 @@
 </file>
 
 <file path=customXml/item1.xml><?xml version="1.0" encoding="utf-8"?>
+<p:properties xmlns:p="http://schemas.microsoft.com/office/2006/metadata/properties" xmlns:xsi="http://www.w3.org/2001/XMLSchema-instance" xmlns:pc="http://schemas.microsoft.com/office/infopath/2007/PartnerControls">
+  <documentManagement/>
+</p:properties>
+</file>
+
+<file path=customXml/item2.xml><?xml version="1.0" encoding="utf-8"?>
 <?mso-contentType ?>
 <FormTemplates xmlns="http://schemas.microsoft.com/sharepoint/v3/contenttype/forms">
   <Display>DocumentLibraryForm</Display>
@@ -9815,13 +9855,11 @@
 </FormTemplates>
 </file>
 
-<file path=customXml/item2.xml><?xml version="1.0" encoding="utf-8"?>
-<p:properties xmlns:p="http://schemas.microsoft.com/office/2006/metadata/properties" xmlns:xsi="http://www.w3.org/2001/XMLSchema-instance" xmlns:pc="http://schemas.microsoft.com/office/infopath/2007/PartnerControls">
-  <documentManagement/>
-</p:properties>
+<file path=customXml/item3.xml><?xml version="1.0" encoding="utf-8"?>
+<b:Sources xmlns:b="http://schemas.openxmlformats.org/officeDocument/2006/bibliography" xmlns="http://schemas.openxmlformats.org/officeDocument/2006/bibliography" SelectedStyle="\APASixthEditionOfficeOnline.xsl" StyleName="APA" Version="6"/>
 </file>
 
-<file path=customXml/item3.xml><?xml version="1.0" encoding="utf-8"?>
+<file path=customXml/item4.xml><?xml version="1.0" encoding="utf-8"?>
 <ct:contentTypeSchema xmlns:ct="http://schemas.microsoft.com/office/2006/metadata/contentType" xmlns:ma="http://schemas.microsoft.com/office/2006/metadata/properties/metaAttributes" ct:_="" ma:_="" ma:contentTypeName="Documento" ma:contentTypeID="0x010100E96778489EE7714D8BD12CC105EB918B" ma:contentTypeVersion="2" ma:contentTypeDescription="Crear nuevo documento." ma:contentTypeScope="" ma:versionID="416c5c7ae9b5d54d83875cd3c65194e3">
   <xsd:schema xmlns:xsd="http://www.w3.org/2001/XMLSchema" xmlns:xs="http://www.w3.org/2001/XMLSchema" xmlns:p="http://schemas.microsoft.com/office/2006/metadata/properties" xmlns:ns2="126e8a1c-9ea9-435a-ac89-d06c80d62e30" targetNamespace="http://schemas.microsoft.com/office/2006/metadata/properties" ma:root="true" ma:fieldsID="70a237c842677bd850644f8595079f5e" ns2:_="">
     <xsd:import namespace="126e8a1c-9ea9-435a-ac89-d06c80d62e30"/>
@@ -9953,19 +9991,7 @@
 </ct:contentTypeSchema>
 </file>
 
-<file path=customXml/item4.xml><?xml version="1.0" encoding="utf-8"?>
-<b:Sources xmlns:b="http://schemas.openxmlformats.org/officeDocument/2006/bibliography" xmlns="http://schemas.openxmlformats.org/officeDocument/2006/bibliography" SelectedStyle="\APASixthEditionOfficeOnline.xsl" StyleName="APA" Version="6"/>
-</file>
-
 <file path=customXml/itemProps1.xml><?xml version="1.0" encoding="utf-8"?>
-<ds:datastoreItem xmlns:ds="http://schemas.openxmlformats.org/officeDocument/2006/customXml" ds:itemID="{DABAA964-10BA-4DBC-ABF2-CDEAC0FAF7AA}">
-  <ds:schemaRefs>
-    <ds:schemaRef ds:uri="http://schemas.microsoft.com/sharepoint/v3/contenttype/forms"/>
-  </ds:schemaRefs>
-</ds:datastoreItem>
-</file>
-
-<file path=customXml/itemProps2.xml><?xml version="1.0" encoding="utf-8"?>
 <ds:datastoreItem xmlns:ds="http://schemas.openxmlformats.org/officeDocument/2006/customXml" ds:itemID="{5F1783E3-BA1C-4CA3-8E32-C9B378BBED03}">
   <ds:schemaRefs>
     <ds:schemaRef ds:uri="http://schemas.microsoft.com/office/2006/metadata/properties"/>
@@ -9974,7 +10000,23 @@
 </ds:datastoreItem>
 </file>
 
+<file path=customXml/itemProps2.xml><?xml version="1.0" encoding="utf-8"?>
+<ds:datastoreItem xmlns:ds="http://schemas.openxmlformats.org/officeDocument/2006/customXml" ds:itemID="{DABAA964-10BA-4DBC-ABF2-CDEAC0FAF7AA}">
+  <ds:schemaRefs>
+    <ds:schemaRef ds:uri="http://schemas.microsoft.com/sharepoint/v3/contenttype/forms"/>
+  </ds:schemaRefs>
+</ds:datastoreItem>
+</file>
+
 <file path=customXml/itemProps3.xml><?xml version="1.0" encoding="utf-8"?>
+<ds:datastoreItem xmlns:ds="http://schemas.openxmlformats.org/officeDocument/2006/customXml" ds:itemID="{6E8A10B9-B765-4F0B-A47F-7CB788CD8F65}">
+  <ds:schemaRefs>
+    <ds:schemaRef ds:uri="http://schemas.openxmlformats.org/officeDocument/2006/bibliography"/>
+  </ds:schemaRefs>
+</ds:datastoreItem>
+</file>
+
+<file path=customXml/itemProps4.xml><?xml version="1.0" encoding="utf-8"?>
 <ds:datastoreItem xmlns:ds="http://schemas.openxmlformats.org/officeDocument/2006/customXml" ds:itemID="{767CD2D5-7A6C-47C3-9B54-C4225C74DD0B}">
   <ds:schemaRefs>
     <ds:schemaRef ds:uri="http://schemas.microsoft.com/office/2006/metadata/contentType"/>
@@ -9990,12 +10032,4 @@
     <ds:schemaRef ds:uri="http://schemas.microsoft.com/internal/obd"/>
   </ds:schemaRefs>
 </ds:datastoreItem>
-</file>
-
-<file path=customXml/itemProps4.xml><?xml version="1.0" encoding="utf-8"?>
-<ds:datastoreItem xmlns:ds="http://schemas.openxmlformats.org/officeDocument/2006/customXml" ds:itemID="{6E8A10B9-B765-4F0B-A47F-7CB788CD8F65}">
-  <ds:schemaRefs>
-    <ds:schemaRef ds:uri="http://schemas.openxmlformats.org/officeDocument/2006/bibliography"/>
-  </ds:schemaRefs>
-</ds:datastoreItem>
 </file>
</xml_diff>